<commit_message>
Weekly Progress Report 06/8-12/08
</commit_message>
<xml_diff>
--- a/Overall_Summary.docx
+++ b/Overall_Summary.docx
@@ -227,9 +227,6 @@
                 </w:rPr>
                 <w:alias w:val="Author"/>
                 <w:id w:val="15524260"/>
-                <w:placeholder>
-                  <w:docPart w:val="E7D1443B8D5641388B7A3DCFF0B10ACF"/>
-                </w:placeholder>
                 <w:dataBinding w:prefixMappings="xmlns:ns0='http://schemas.openxmlformats.org/package/2006/metadata/core-properties' xmlns:ns1='http://purl.org/dc/elements/1.1/'" w:xpath="/ns0:coreProperties[1]/ns1:creator[1]" w:storeItemID="{6C3C8BC8-F283-45AE-878A-BAB7291924A1}"/>
                 <w:text/>
               </w:sdtPr>
@@ -809,6 +806,13 @@
                 <w:sz w:val="24"/>
               </w:rPr>
             </w:pPr>
+            <w:r>
+              <w:rPr>
+                <w:rFonts w:ascii="Times New Roman" w:hAnsi="Times New Roman" w:cs="Times New Roman"/>
+                <w:sz w:val="24"/>
+              </w:rPr>
+              <w:t>5</w:t>
+            </w:r>
           </w:p>
         </w:tc>
         <w:tc>
@@ -823,6 +827,20 @@
                 <w:sz w:val="24"/>
               </w:rPr>
             </w:pPr>
+            <w:r>
+              <w:rPr>
+                <w:rFonts w:ascii="Times New Roman" w:hAnsi="Times New Roman" w:cs="Times New Roman"/>
+                <w:sz w:val="24"/>
+              </w:rPr>
+              <w:t>13</w:t>
+            </w:r>
+            <w:r>
+              <w:rPr>
+                <w:rFonts w:ascii="Times New Roman" w:hAnsi="Times New Roman" w:cs="Times New Roman"/>
+                <w:sz w:val="24"/>
+              </w:rPr>
+              <w:t>.08.2012</w:t>
+            </w:r>
           </w:p>
         </w:tc>
         <w:tc>
@@ -837,6 +855,13 @@
                 <w:sz w:val="24"/>
               </w:rPr>
             </w:pPr>
+            <w:r>
+              <w:rPr>
+                <w:rFonts w:ascii="Times New Roman" w:hAnsi="Times New Roman" w:cs="Times New Roman"/>
+                <w:sz w:val="24"/>
+              </w:rPr>
+              <w:t>Weekly Progress</w:t>
+            </w:r>
           </w:p>
         </w:tc>
       </w:tr>
@@ -1290,37 +1315,6 @@
         </w:p>
       </w:docPartBody>
     </w:docPart>
-    <w:docPart>
-      <w:docPartPr>
-        <w:name w:val="10210E85E8D7442CBBB5E6CFD1146B2B"/>
-        <w:category>
-          <w:name w:val="General"/>
-          <w:gallery w:val="placeholder"/>
-        </w:category>
-        <w:types>
-          <w:type w:val="bbPlcHdr"/>
-        </w:types>
-        <w:behaviors>
-          <w:behavior w:val="content"/>
-        </w:behaviors>
-        <w:guid w:val="{CFD7BDF0-BA8E-4C0A-B9AE-8C3C3E133322}"/>
-      </w:docPartPr>
-      <w:docPartBody>
-        <w:p>
-          <w:pPr>
-            <w:pStyle w:val="10210E85E8D7442CBBB5E6CFD1146B2B"/>
-          </w:pPr>
-          <w:r>
-            <w:rPr>
-              <w:rFonts w:asciiTheme="majorHAnsi" w:eastAsiaTheme="majorEastAsia" w:hAnsiTheme="majorHAnsi" w:cstheme="majorBidi"/>
-              <w:sz w:val="44"/>
-              <w:szCs w:val="44"/>
-            </w:rPr>
-            <w:t>[Type the document subtitle]</w:t>
-          </w:r>
-        </w:p>
-      </w:docPartBody>
-    </w:docPart>
   </w:docParts>
 </w:glossaryDocument>
 </file>
@@ -1369,6 +1363,7 @@
   </w:compat>
   <w:rsids>
     <w:rsidRoot w:val="00266655"/>
+    <w:rsid w:val="00072440"/>
     <w:rsid w:val="001647E8"/>
     <w:rsid w:val="00266655"/>
     <w:rsid w:val="002C69E9"/>

</xml_diff>

<commit_message>
Entry in te progress document
</commit_message>
<xml_diff>
--- a/Overall_Summary.docx
+++ b/Overall_Summary.docx
@@ -184,9 +184,6 @@
                 </w:rPr>
                 <w:alias w:val="Subtitle"/>
                 <w:id w:val="15524255"/>
-                <w:placeholder>
-                  <w:docPart w:val="10210E85E8D7442CBBB5E6CFD1146B2B"/>
-                </w:placeholder>
                 <w:dataBinding w:prefixMappings="xmlns:ns0='http://schemas.openxmlformats.org/package/2006/metadata/core-properties' xmlns:ns1='http://purl.org/dc/elements/1.1/'" w:xpath="/ns0:coreProperties[1]/ns1:subject[1]" w:storeItemID="{6C3C8BC8-F283-45AE-878A-BAB7291924A1}"/>
                 <w:text/>
               </w:sdtPr>
@@ -832,14 +829,7 @@
                 <w:rFonts w:ascii="Times New Roman" w:hAnsi="Times New Roman" w:cs="Times New Roman"/>
                 <w:sz w:val="24"/>
               </w:rPr>
-              <w:t>13</w:t>
-            </w:r>
-            <w:r>
-              <w:rPr>
-                <w:rFonts w:ascii="Times New Roman" w:hAnsi="Times New Roman" w:cs="Times New Roman"/>
-                <w:sz w:val="24"/>
-              </w:rPr>
-              <w:t>.08.2012</w:t>
+              <w:t>13.08.2012</w:t>
             </w:r>
           </w:p>
         </w:tc>
@@ -881,6 +871,13 @@
                 <w:sz w:val="24"/>
               </w:rPr>
             </w:pPr>
+            <w:r>
+              <w:rPr>
+                <w:rFonts w:ascii="Times New Roman" w:hAnsi="Times New Roman" w:cs="Times New Roman"/>
+                <w:sz w:val="24"/>
+              </w:rPr>
+              <w:t>6</w:t>
+            </w:r>
           </w:p>
         </w:tc>
         <w:tc>
@@ -895,6 +892,13 @@
                 <w:sz w:val="24"/>
               </w:rPr>
             </w:pPr>
+            <w:r>
+              <w:rPr>
+                <w:rFonts w:ascii="Times New Roman" w:hAnsi="Times New Roman" w:cs="Times New Roman"/>
+                <w:sz w:val="24"/>
+              </w:rPr>
+              <w:t>20.08.2012</w:t>
+            </w:r>
           </w:p>
         </w:tc>
         <w:tc>
@@ -909,6 +913,13 @@
                 <w:sz w:val="24"/>
               </w:rPr>
             </w:pPr>
+            <w:r>
+              <w:rPr>
+                <w:rFonts w:ascii="Times New Roman" w:hAnsi="Times New Roman" w:cs="Times New Roman"/>
+                <w:sz w:val="24"/>
+              </w:rPr>
+              <w:t>Weekly Progress</w:t>
+            </w:r>
           </w:p>
         </w:tc>
       </w:tr>
@@ -1284,37 +1295,6 @@
         </w:p>
       </w:docPartBody>
     </w:docPart>
-    <w:docPart>
-      <w:docPartPr>
-        <w:name w:val="EBF2C0F067FE4A3AB46A333B8ECCDC7B"/>
-        <w:category>
-          <w:name w:val="General"/>
-          <w:gallery w:val="placeholder"/>
-        </w:category>
-        <w:types>
-          <w:type w:val="bbPlcHdr"/>
-        </w:types>
-        <w:behaviors>
-          <w:behavior w:val="content"/>
-        </w:behaviors>
-        <w:guid w:val="{17AB5CF2-FDFB-43EB-927F-A8A37D3F41D7}"/>
-      </w:docPartPr>
-      <w:docPartBody>
-        <w:p>
-          <w:pPr>
-            <w:pStyle w:val="EBF2C0F067FE4A3AB46A333B8ECCDC7B"/>
-          </w:pPr>
-          <w:r>
-            <w:rPr>
-              <w:rFonts w:asciiTheme="majorHAnsi" w:eastAsiaTheme="majorEastAsia" w:hAnsiTheme="majorHAnsi" w:cstheme="majorBidi"/>
-              <w:sz w:val="80"/>
-              <w:szCs w:val="80"/>
-            </w:rPr>
-            <w:t>[Type the document title]</w:t>
-          </w:r>
-        </w:p>
-      </w:docPartBody>
-    </w:docPart>
   </w:docParts>
 </w:glossaryDocument>
 </file>
@@ -1368,6 +1348,7 @@
     <w:rsid w:val="00266655"/>
     <w:rsid w:val="002C69E9"/>
     <w:rsid w:val="002D4E91"/>
+    <w:rsid w:val="0062281A"/>
     <w:rsid w:val="00946755"/>
   </w:rsids>
   <m:mathPr>

</xml_diff>

<commit_message>
Weekly Progress Report 21/8-26/08
</commit_message>
<xml_diff>
--- a/Overall_Summary.docx
+++ b/Overall_Summary.docx
@@ -90,9 +90,6 @@
                 </w:rPr>
                 <w:alias w:val="Title"/>
                 <w:id w:val="15524250"/>
-                <w:placeholder>
-                  <w:docPart w:val="EBF2C0F067FE4A3AB46A333B8ECCDC7B"/>
-                </w:placeholder>
                 <w:dataBinding w:prefixMappings="xmlns:ns0='http://schemas.openxmlformats.org/package/2006/metadata/core-properties' xmlns:ns1='http://purl.org/dc/elements/1.1/'" w:xpath="/ns0:coreProperties[1]/ns1:title[1]" w:storeItemID="{6C3C8BC8-F283-45AE-878A-BAB7291924A1}"/>
                 <w:text/>
               </w:sdtPr>
@@ -363,7 +360,21 @@
                       <w:rPr>
                         <w:rFonts w:eastAsiaTheme="minorHAnsi"/>
                       </w:rPr>
-                      <w:t>Data Ware house model will enable us capture data and analyse from multiple reporting. This work will outline the components of the Banking Data Warehouse (BDW) for Basel III and how they assist financial institutions to address the data modeling and data consolidation issues relating to the Basel III Capital Accord.</w:t>
+                      <w:t xml:space="preserve">Data Ware house model will enable us capture data and </w:t>
+                    </w:r>
+                    <w:proofErr w:type="spellStart"/>
+                    <w:r>
+                      <w:rPr>
+                        <w:rFonts w:eastAsiaTheme="minorHAnsi"/>
+                      </w:rPr>
+                      <w:t>analyse</w:t>
+                    </w:r>
+                    <w:proofErr w:type="spellEnd"/>
+                    <w:r>
+                      <w:rPr>
+                        <w:rFonts w:eastAsiaTheme="minorHAnsi"/>
+                      </w:rPr>
+                      <w:t xml:space="preserve"> from multiple reporting. This work will outline the components of the Banking Data Warehouse (BDW) for Basel III and how they assist financial institutions to address the data modeling and data consolidation issues relating to the Basel III Capital Accord.</w:t>
                     </w:r>
                   </w:p>
                 </w:tc>
@@ -435,6 +446,7 @@
                 <w:sz w:val="24"/>
               </w:rPr>
             </w:pPr>
+            <w:proofErr w:type="spellStart"/>
             <w:r>
               <w:rPr>
                 <w:rFonts w:ascii="Times New Roman" w:hAnsi="Times New Roman" w:cs="Times New Roman"/>
@@ -442,6 +454,7 @@
               </w:rPr>
               <w:t>S.No</w:t>
             </w:r>
+            <w:proofErr w:type="spellEnd"/>
           </w:p>
         </w:tc>
         <w:tc>
@@ -920,6 +933,121 @@
               </w:rPr>
               <w:t>Weekly Progress</w:t>
             </w:r>
+          </w:p>
+        </w:tc>
+      </w:tr>
+      <w:tr>
+        <w:trPr>
+          <w:jc w:val="center"/>
+        </w:trPr>
+        <w:tc>
+          <w:tcPr>
+            <w:tcW w:w="703" w:type="dxa"/>
+          </w:tcPr>
+          <w:p>
+            <w:pPr>
+              <w:spacing w:line="360" w:lineRule="auto"/>
+              <w:rPr>
+                <w:rFonts w:ascii="Times New Roman" w:hAnsi="Times New Roman" w:cs="Times New Roman"/>
+                <w:sz w:val="24"/>
+              </w:rPr>
+            </w:pPr>
+            <w:r>
+              <w:rPr>
+                <w:rFonts w:ascii="Times New Roman" w:hAnsi="Times New Roman" w:cs="Times New Roman"/>
+                <w:sz w:val="24"/>
+              </w:rPr>
+              <w:t>7</w:t>
+            </w:r>
+          </w:p>
+        </w:tc>
+        <w:tc>
+          <w:tcPr>
+            <w:tcW w:w="1296" w:type="dxa"/>
+          </w:tcPr>
+          <w:p>
+            <w:pPr>
+              <w:spacing w:line="360" w:lineRule="auto"/>
+              <w:rPr>
+                <w:rFonts w:ascii="Times New Roman" w:hAnsi="Times New Roman" w:cs="Times New Roman"/>
+                <w:sz w:val="24"/>
+              </w:rPr>
+            </w:pPr>
+            <w:r>
+              <w:rPr>
+                <w:rFonts w:ascii="Times New Roman" w:hAnsi="Times New Roman" w:cs="Times New Roman"/>
+                <w:sz w:val="24"/>
+              </w:rPr>
+              <w:t>27.08.2012</w:t>
+            </w:r>
+          </w:p>
+        </w:tc>
+        <w:tc>
+          <w:tcPr>
+            <w:tcW w:w="3330" w:type="dxa"/>
+          </w:tcPr>
+          <w:p>
+            <w:pPr>
+              <w:spacing w:line="360" w:lineRule="auto"/>
+              <w:rPr>
+                <w:rFonts w:ascii="Times New Roman" w:hAnsi="Times New Roman" w:cs="Times New Roman"/>
+                <w:sz w:val="24"/>
+              </w:rPr>
+            </w:pPr>
+            <w:r>
+              <w:rPr>
+                <w:rFonts w:ascii="Times New Roman" w:hAnsi="Times New Roman" w:cs="Times New Roman"/>
+                <w:sz w:val="24"/>
+              </w:rPr>
+              <w:t>Weekly Progress</w:t>
+            </w:r>
+          </w:p>
+        </w:tc>
+      </w:tr>
+      <w:tr>
+        <w:trPr>
+          <w:jc w:val="center"/>
+        </w:trPr>
+        <w:tc>
+          <w:tcPr>
+            <w:tcW w:w="703" w:type="dxa"/>
+          </w:tcPr>
+          <w:p>
+            <w:pPr>
+              <w:spacing w:line="360" w:lineRule="auto"/>
+              <w:rPr>
+                <w:rFonts w:ascii="Times New Roman" w:hAnsi="Times New Roman" w:cs="Times New Roman"/>
+                <w:sz w:val="24"/>
+              </w:rPr>
+            </w:pPr>
+          </w:p>
+        </w:tc>
+        <w:tc>
+          <w:tcPr>
+            <w:tcW w:w="1296" w:type="dxa"/>
+          </w:tcPr>
+          <w:p>
+            <w:pPr>
+              <w:spacing w:line="360" w:lineRule="auto"/>
+              <w:rPr>
+                <w:rFonts w:ascii="Times New Roman" w:hAnsi="Times New Roman" w:cs="Times New Roman"/>
+                <w:sz w:val="24"/>
+              </w:rPr>
+            </w:pPr>
+          </w:p>
+        </w:tc>
+        <w:tc>
+          <w:tcPr>
+            <w:tcW w:w="3330" w:type="dxa"/>
+          </w:tcPr>
+          <w:p>
+            <w:pPr>
+              <w:spacing w:line="360" w:lineRule="auto"/>
+              <w:rPr>
+                <w:rFonts w:ascii="Times New Roman" w:hAnsi="Times New Roman" w:cs="Times New Roman"/>
+                <w:sz w:val="24"/>
+              </w:rPr>
+            </w:pPr>
           </w:p>
         </w:tc>
       </w:tr>
@@ -1264,38 +1392,7 @@
 
 <file path=word/glossary/document.xml><?xml version="1.0" encoding="utf-8"?>
 <w:glossaryDocument xmlns:ve="http://schemas.openxmlformats.org/markup-compatibility/2006" xmlns:o="urn:schemas-microsoft-com:office:office" xmlns:r="http://schemas.openxmlformats.org/officeDocument/2006/relationships" xmlns:m="http://schemas.openxmlformats.org/officeDocument/2006/math" xmlns:v="urn:schemas-microsoft-com:vml" xmlns:wp="http://schemas.openxmlformats.org/drawingml/2006/wordprocessingDrawing" xmlns:w10="urn:schemas-microsoft-com:office:word" xmlns:w="http://schemas.openxmlformats.org/wordprocessingml/2006/main" xmlns:wne="http://schemas.microsoft.com/office/word/2006/wordml">
-  <w:docParts>
-    <w:docPart>
-      <w:docPartPr>
-        <w:name w:val="E0CDBAE806514194A9A590F33DC90ED5"/>
-        <w:category>
-          <w:name w:val="General"/>
-          <w:gallery w:val="placeholder"/>
-        </w:category>
-        <w:types>
-          <w:type w:val="bbPlcHdr"/>
-        </w:types>
-        <w:behaviors>
-          <w:behavior w:val="content"/>
-        </w:behaviors>
-        <w:guid w:val="{B42E6544-1242-4BBF-90E5-E68A9583C623}"/>
-      </w:docPartPr>
-      <w:docPartBody>
-        <w:p>
-          <w:pPr>
-            <w:pStyle w:val="E0CDBAE806514194A9A590F33DC90ED5"/>
-          </w:pPr>
-          <w:r>
-            <w:rPr>
-              <w:rFonts w:asciiTheme="majorHAnsi" w:eastAsiaTheme="majorEastAsia" w:hAnsiTheme="majorHAnsi" w:cstheme="majorBidi"/>
-              <w:caps/>
-            </w:rPr>
-            <w:t>[Type the company name]</w:t>
-          </w:r>
-        </w:p>
-      </w:docPartBody>
-    </w:docPart>
-  </w:docParts>
+  <w:docParts/>
 </w:glossaryDocument>
 </file>
 
@@ -1349,6 +1446,7 @@
     <w:rsid w:val="002C69E9"/>
     <w:rsid w:val="002D4E91"/>
     <w:rsid w:val="0062281A"/>
+    <w:rsid w:val="0088100E"/>
     <w:rsid w:val="00946755"/>
   </w:rsids>
   <m:mathPr>

</xml_diff>

<commit_message>
Weekly Progress Report 01/09-09/09
</commit_message>
<xml_diff>
--- a/Overall_Summary.docx
+++ b/Overall_Summary.docx
@@ -44,9 +44,6 @@
                 </w:rPr>
                 <w:alias w:val="Company"/>
                 <w:id w:val="15524243"/>
-                <w:placeholder>
-                  <w:docPart w:val="E0CDBAE806514194A9A590F33DC90ED5"/>
-                </w:placeholder>
                 <w:dataBinding w:prefixMappings="xmlns:ns0='http://schemas.openxmlformats.org/officeDocument/2006/extended-properties'" w:xpath="/ns0:Properties[1]/ns0:Company[1]" w:storeItemID="{6668398D-A668-4E3E-A5EB-62B293D839F1}"/>
                 <w:text/>
               </w:sdtPr>
@@ -360,21 +357,7 @@
                       <w:rPr>
                         <w:rFonts w:eastAsiaTheme="minorHAnsi"/>
                       </w:rPr>
-                      <w:t xml:space="preserve">Data Ware house model will enable us capture data and </w:t>
-                    </w:r>
-                    <w:proofErr w:type="spellStart"/>
-                    <w:r>
-                      <w:rPr>
-                        <w:rFonts w:eastAsiaTheme="minorHAnsi"/>
-                      </w:rPr>
-                      <w:t>analyse</w:t>
-                    </w:r>
-                    <w:proofErr w:type="spellEnd"/>
-                    <w:r>
-                      <w:rPr>
-                        <w:rFonts w:eastAsiaTheme="minorHAnsi"/>
-                      </w:rPr>
-                      <w:t xml:space="preserve"> from multiple reporting. This work will outline the components of the Banking Data Warehouse (BDW) for Basel III and how they assist financial institutions to address the data modeling and data consolidation issues relating to the Basel III Capital Accord.</w:t>
+                      <w:t>Data Ware house model will enable us capture data and analyse from multiple reporting. This work will outline the components of the Banking Data Warehouse (BDW) for Basel III and how they assist financial institutions to address the data modeling and data consolidation issues relating to the Basel III Capital Accord.</w:t>
                     </w:r>
                   </w:p>
                 </w:tc>
@@ -428,7 +411,7 @@
       <w:tblGrid>
         <w:gridCol w:w="703"/>
         <w:gridCol w:w="1296"/>
-        <w:gridCol w:w="3330"/>
+        <w:gridCol w:w="7281"/>
       </w:tblGrid>
       <w:tr>
         <w:trPr>
@@ -446,7 +429,6 @@
                 <w:sz w:val="24"/>
               </w:rPr>
             </w:pPr>
-            <w:proofErr w:type="spellStart"/>
             <w:r>
               <w:rPr>
                 <w:rFonts w:ascii="Times New Roman" w:hAnsi="Times New Roman" w:cs="Times New Roman"/>
@@ -454,7 +436,6 @@
               </w:rPr>
               <w:t>S.No</w:t>
             </w:r>
-            <w:proofErr w:type="spellEnd"/>
           </w:p>
         </w:tc>
         <w:tc>
@@ -1001,6 +982,189 @@
               </w:rPr>
               <w:t>Weekly Progress</w:t>
             </w:r>
+          </w:p>
+        </w:tc>
+      </w:tr>
+      <w:tr>
+        <w:trPr>
+          <w:jc w:val="center"/>
+        </w:trPr>
+        <w:tc>
+          <w:tcPr>
+            <w:tcW w:w="703" w:type="dxa"/>
+          </w:tcPr>
+          <w:p>
+            <w:pPr>
+              <w:spacing w:line="360" w:lineRule="auto"/>
+              <w:rPr>
+                <w:rFonts w:ascii="Times New Roman" w:hAnsi="Times New Roman" w:cs="Times New Roman"/>
+                <w:sz w:val="24"/>
+              </w:rPr>
+            </w:pPr>
+            <w:r>
+              <w:rPr>
+                <w:rFonts w:ascii="Times New Roman" w:hAnsi="Times New Roman" w:cs="Times New Roman"/>
+                <w:sz w:val="24"/>
+              </w:rPr>
+              <w:t>8</w:t>
+            </w:r>
+          </w:p>
+        </w:tc>
+        <w:tc>
+          <w:tcPr>
+            <w:tcW w:w="1296" w:type="dxa"/>
+          </w:tcPr>
+          <w:p>
+            <w:pPr>
+              <w:spacing w:line="360" w:lineRule="auto"/>
+              <w:rPr>
+                <w:rFonts w:ascii="Times New Roman" w:hAnsi="Times New Roman" w:cs="Times New Roman"/>
+                <w:sz w:val="24"/>
+              </w:rPr>
+            </w:pPr>
+            <w:r>
+              <w:rPr>
+                <w:rFonts w:ascii="Times New Roman" w:hAnsi="Times New Roman" w:cs="Times New Roman"/>
+                <w:sz w:val="24"/>
+              </w:rPr>
+              <w:t>1.09.2012</w:t>
+            </w:r>
+          </w:p>
+        </w:tc>
+        <w:tc>
+          <w:tcPr>
+            <w:tcW w:w="3330" w:type="dxa"/>
+          </w:tcPr>
+          <w:p>
+            <w:pPr>
+              <w:spacing w:line="360" w:lineRule="auto"/>
+              <w:rPr>
+                <w:rFonts w:ascii="Times New Roman" w:hAnsi="Times New Roman" w:cs="Times New Roman"/>
+                <w:sz w:val="24"/>
+              </w:rPr>
+            </w:pPr>
+            <w:r>
+              <w:rPr>
+                <w:rFonts w:ascii="Times New Roman" w:hAnsi="Times New Roman" w:cs="Times New Roman"/>
+                <w:sz w:val="24"/>
+              </w:rPr>
+              <w:t>Deliverable_2012_08_31_Banking_Data_warehouse_support_for_Basel- III_Architecture</w:t>
+            </w:r>
+          </w:p>
+        </w:tc>
+      </w:tr>
+      <w:tr>
+        <w:trPr>
+          <w:jc w:val="center"/>
+        </w:trPr>
+        <w:tc>
+          <w:tcPr>
+            <w:tcW w:w="703" w:type="dxa"/>
+          </w:tcPr>
+          <w:p>
+            <w:pPr>
+              <w:spacing w:line="360" w:lineRule="auto"/>
+              <w:rPr>
+                <w:rFonts w:ascii="Times New Roman" w:hAnsi="Times New Roman" w:cs="Times New Roman"/>
+                <w:sz w:val="24"/>
+              </w:rPr>
+            </w:pPr>
+            <w:r>
+              <w:rPr>
+                <w:rFonts w:ascii="Times New Roman" w:hAnsi="Times New Roman" w:cs="Times New Roman"/>
+                <w:sz w:val="24"/>
+              </w:rPr>
+              <w:t>9</w:t>
+            </w:r>
+          </w:p>
+        </w:tc>
+        <w:tc>
+          <w:tcPr>
+            <w:tcW w:w="1296" w:type="dxa"/>
+          </w:tcPr>
+          <w:p>
+            <w:pPr>
+              <w:spacing w:line="360" w:lineRule="auto"/>
+              <w:rPr>
+                <w:rFonts w:ascii="Times New Roman" w:hAnsi="Times New Roman" w:cs="Times New Roman"/>
+                <w:sz w:val="24"/>
+              </w:rPr>
+            </w:pPr>
+            <w:r>
+              <w:rPr>
+                <w:rFonts w:ascii="Times New Roman" w:hAnsi="Times New Roman" w:cs="Times New Roman"/>
+                <w:sz w:val="24"/>
+              </w:rPr>
+              <w:t>09.09.2012</w:t>
+            </w:r>
+          </w:p>
+        </w:tc>
+        <w:tc>
+          <w:tcPr>
+            <w:tcW w:w="3330" w:type="dxa"/>
+          </w:tcPr>
+          <w:p>
+            <w:pPr>
+              <w:spacing w:line="360" w:lineRule="auto"/>
+              <w:rPr>
+                <w:rFonts w:ascii="Times New Roman" w:hAnsi="Times New Roman" w:cs="Times New Roman"/>
+                <w:sz w:val="24"/>
+              </w:rPr>
+            </w:pPr>
+            <w:r>
+              <w:rPr>
+                <w:rFonts w:ascii="Times New Roman" w:hAnsi="Times New Roman" w:cs="Times New Roman"/>
+                <w:sz w:val="24"/>
+              </w:rPr>
+              <w:t>Weekly Progress</w:t>
+            </w:r>
+          </w:p>
+        </w:tc>
+      </w:tr>
+      <w:tr>
+        <w:trPr>
+          <w:jc w:val="center"/>
+        </w:trPr>
+        <w:tc>
+          <w:tcPr>
+            <w:tcW w:w="703" w:type="dxa"/>
+          </w:tcPr>
+          <w:p>
+            <w:pPr>
+              <w:spacing w:line="360" w:lineRule="auto"/>
+              <w:rPr>
+                <w:rFonts w:ascii="Times New Roman" w:hAnsi="Times New Roman" w:cs="Times New Roman"/>
+                <w:sz w:val="24"/>
+              </w:rPr>
+            </w:pPr>
+          </w:p>
+        </w:tc>
+        <w:tc>
+          <w:tcPr>
+            <w:tcW w:w="1296" w:type="dxa"/>
+          </w:tcPr>
+          <w:p>
+            <w:pPr>
+              <w:spacing w:line="360" w:lineRule="auto"/>
+              <w:rPr>
+                <w:rFonts w:ascii="Times New Roman" w:hAnsi="Times New Roman" w:cs="Times New Roman"/>
+                <w:sz w:val="24"/>
+              </w:rPr>
+            </w:pPr>
+          </w:p>
+        </w:tc>
+        <w:tc>
+          <w:tcPr>
+            <w:tcW w:w="3330" w:type="dxa"/>
+          </w:tcPr>
+          <w:p>
+            <w:pPr>
+              <w:spacing w:line="360" w:lineRule="auto"/>
+              <w:rPr>
+                <w:rFonts w:ascii="Times New Roman" w:hAnsi="Times New Roman" w:cs="Times New Roman"/>
+                <w:sz w:val="24"/>
+              </w:rPr>
+            </w:pPr>
           </w:p>
         </w:tc>
       </w:tr>
@@ -1388,311 +1552,6 @@
     </w:rPr>
   </w:style>
 </w:styles>
-</file>
-
-<file path=word/glossary/document.xml><?xml version="1.0" encoding="utf-8"?>
-<w:glossaryDocument xmlns:ve="http://schemas.openxmlformats.org/markup-compatibility/2006" xmlns:o="urn:schemas-microsoft-com:office:office" xmlns:r="http://schemas.openxmlformats.org/officeDocument/2006/relationships" xmlns:m="http://schemas.openxmlformats.org/officeDocument/2006/math" xmlns:v="urn:schemas-microsoft-com:vml" xmlns:wp="http://schemas.openxmlformats.org/drawingml/2006/wordprocessingDrawing" xmlns:w10="urn:schemas-microsoft-com:office:word" xmlns:w="http://schemas.openxmlformats.org/wordprocessingml/2006/main" xmlns:wne="http://schemas.microsoft.com/office/word/2006/wordml">
-  <w:docParts/>
-</w:glossaryDocument>
-</file>
-
-<file path=word/glossary/fontTable.xml><?xml version="1.0" encoding="utf-8"?>
-<w:fonts xmlns:r="http://schemas.openxmlformats.org/officeDocument/2006/relationships" xmlns:w="http://schemas.openxmlformats.org/wordprocessingml/2006/main">
-  <w:font w:name="Calibri">
-    <w:panose1 w:val="020F0502020204030204"/>
-    <w:charset w:val="00"/>
-    <w:family w:val="swiss"/>
-    <w:pitch w:val="variable"/>
-    <w:sig w:usb0="E10002FF" w:usb1="4000ACFF" w:usb2="00000009" w:usb3="00000000" w:csb0="0000019F" w:csb1="00000000"/>
-  </w:font>
-  <w:font w:name="Times New Roman">
-    <w:panose1 w:val="02020603050405020304"/>
-    <w:charset w:val="00"/>
-    <w:family w:val="roman"/>
-    <w:pitch w:val="variable"/>
-    <w:sig w:usb0="E0002AFF" w:usb1="C0007841" w:usb2="00000009" w:usb3="00000000" w:csb0="000001FF" w:csb1="00000000"/>
-  </w:font>
-  <w:font w:name="Tahoma">
-    <w:panose1 w:val="020B0604030504040204"/>
-    <w:charset w:val="00"/>
-    <w:family w:val="swiss"/>
-    <w:notTrueType/>
-    <w:pitch w:val="variable"/>
-    <w:sig w:usb0="00000003" w:usb1="00000000" w:usb2="00000000" w:usb3="00000000" w:csb0="00000001" w:csb1="00000000"/>
-  </w:font>
-  <w:font w:name="Cambria">
-    <w:panose1 w:val="02040503050406030204"/>
-    <w:charset w:val="00"/>
-    <w:family w:val="roman"/>
-    <w:pitch w:val="variable"/>
-    <w:sig w:usb0="A00002EF" w:usb1="4000004B" w:usb2="00000000" w:usb3="00000000" w:csb0="0000019F" w:csb1="00000000"/>
-  </w:font>
-</w:fonts>
-</file>
-
-<file path=word/glossary/settings.xml><?xml version="1.0" encoding="utf-8"?>
-<w:settings xmlns:o="urn:schemas-microsoft-com:office:office" xmlns:r="http://schemas.openxmlformats.org/officeDocument/2006/relationships" xmlns:m="http://schemas.openxmlformats.org/officeDocument/2006/math" xmlns:v="urn:schemas-microsoft-com:vml" xmlns:w10="urn:schemas-microsoft-com:office:word" xmlns:w="http://schemas.openxmlformats.org/wordprocessingml/2006/main" xmlns:sl="http://schemas.openxmlformats.org/schemaLibrary/2006/main">
-  <w:view w:val="normal"/>
-  <w:defaultTabStop w:val="720"/>
-  <w:characterSpacingControl w:val="doNotCompress"/>
-  <w:compat>
-    <w:useFELayout/>
-  </w:compat>
-  <w:rsids>
-    <w:rsidRoot w:val="00266655"/>
-    <w:rsid w:val="00072440"/>
-    <w:rsid w:val="001647E8"/>
-    <w:rsid w:val="00266655"/>
-    <w:rsid w:val="002C69E9"/>
-    <w:rsid w:val="002D4E91"/>
-    <w:rsid w:val="0062281A"/>
-    <w:rsid w:val="0088100E"/>
-    <w:rsid w:val="00946755"/>
-  </w:rsids>
-  <m:mathPr>
-    <m:mathFont m:val="Cambria Math"/>
-    <m:brkBin m:val="before"/>
-    <m:brkBinSub m:val="--"/>
-    <m:smallFrac m:val="off"/>
-    <m:dispDef/>
-    <m:lMargin m:val="0"/>
-    <m:rMargin m:val="0"/>
-    <m:defJc m:val="centerGroup"/>
-    <m:wrapIndent m:val="1440"/>
-    <m:intLim m:val="subSup"/>
-    <m:naryLim m:val="undOvr"/>
-  </m:mathPr>
-  <w:themeFontLang w:val="en-US"/>
-  <w:clrSchemeMapping w:bg1="light1" w:t1="dark1" w:bg2="light2" w:t2="dark2" w:accent1="accent1" w:accent2="accent2" w:accent3="accent3" w:accent4="accent4" w:accent5="accent5" w:accent6="accent6" w:hyperlink="hyperlink" w:followedHyperlink="followedHyperlink"/>
-  <w:decimalSymbol w:val="."/>
-  <w:listSeparator w:val=","/>
-</w:settings>
-</file>
-
-<file path=word/glossary/styles.xml><?xml version="1.0" encoding="utf-8"?>
-<w:styles xmlns:r="http://schemas.openxmlformats.org/officeDocument/2006/relationships" xmlns:w="http://schemas.openxmlformats.org/wordprocessingml/2006/main">
-  <w:docDefaults>
-    <w:rPrDefault>
-      <w:rPr>
-        <w:rFonts w:asciiTheme="minorHAnsi" w:eastAsiaTheme="minorEastAsia" w:hAnsiTheme="minorHAnsi" w:cstheme="minorBidi"/>
-        <w:sz w:val="22"/>
-        <w:szCs w:val="22"/>
-        <w:lang w:val="en-US" w:eastAsia="en-US" w:bidi="ar-SA"/>
-      </w:rPr>
-    </w:rPrDefault>
-    <w:pPrDefault>
-      <w:pPr>
-        <w:spacing w:after="200" w:line="276" w:lineRule="auto"/>
-      </w:pPr>
-    </w:pPrDefault>
-  </w:docDefaults>
-  <w:latentStyles w:defLockedState="0" w:defUIPriority="99" w:defSemiHidden="1" w:defUnhideWhenUsed="1" w:defQFormat="0" w:count="267">
-    <w:lsdException w:name="Normal" w:semiHidden="0" w:uiPriority="0" w:unhideWhenUsed="0" w:qFormat="1"/>
-    <w:lsdException w:name="heading 1" w:semiHidden="0" w:uiPriority="9" w:unhideWhenUsed="0" w:qFormat="1"/>
-    <w:lsdException w:name="heading 2" w:uiPriority="9" w:qFormat="1"/>
-    <w:lsdException w:name="heading 3" w:uiPriority="9" w:qFormat="1"/>
-    <w:lsdException w:name="heading 4" w:uiPriority="9" w:qFormat="1"/>
-    <w:lsdException w:name="heading 5" w:uiPriority="9" w:qFormat="1"/>
-    <w:lsdException w:name="heading 6" w:uiPriority="9" w:qFormat="1"/>
-    <w:lsdException w:name="heading 7" w:uiPriority="9" w:qFormat="1"/>
-    <w:lsdException w:name="heading 8" w:uiPriority="9" w:qFormat="1"/>
-    <w:lsdException w:name="heading 9" w:uiPriority="9" w:qFormat="1"/>
-    <w:lsdException w:name="toc 1" w:uiPriority="39"/>
-    <w:lsdException w:name="toc 2" w:uiPriority="39"/>
-    <w:lsdException w:name="toc 3" w:uiPriority="39"/>
-    <w:lsdException w:name="toc 4" w:uiPriority="39"/>
-    <w:lsdException w:name="toc 5" w:uiPriority="39"/>
-    <w:lsdException w:name="toc 6" w:uiPriority="39"/>
-    <w:lsdException w:name="toc 7" w:uiPriority="39"/>
-    <w:lsdException w:name="toc 8" w:uiPriority="39"/>
-    <w:lsdException w:name="toc 9" w:uiPriority="39"/>
-    <w:lsdException w:name="caption" w:uiPriority="35" w:qFormat="1"/>
-    <w:lsdException w:name="Title" w:semiHidden="0" w:uiPriority="10" w:unhideWhenUsed="0" w:qFormat="1"/>
-    <w:lsdException w:name="Default Paragraph Font" w:uiPriority="1"/>
-    <w:lsdException w:name="Subtitle" w:semiHidden="0" w:uiPriority="11" w:unhideWhenUsed="0" w:qFormat="1"/>
-    <w:lsdException w:name="Strong" w:semiHidden="0" w:uiPriority="22" w:unhideWhenUsed="0" w:qFormat="1"/>
-    <w:lsdException w:name="Emphasis" w:semiHidden="0" w:uiPriority="20" w:unhideWhenUsed="0" w:qFormat="1"/>
-    <w:lsdException w:name="Table Grid" w:semiHidden="0" w:uiPriority="59" w:unhideWhenUsed="0"/>
-    <w:lsdException w:name="Placeholder Text" w:unhideWhenUsed="0"/>
-    <w:lsdException w:name="No Spacing" w:semiHidden="0" w:uiPriority="1" w:unhideWhenUsed="0" w:qFormat="1"/>
-    <w:lsdException w:name="Light Shading" w:semiHidden="0" w:uiPriority="60" w:unhideWhenUsed="0"/>
-    <w:lsdException w:name="Light List" w:semiHidden="0" w:uiPriority="61" w:unhideWhenUsed="0"/>
-    <w:lsdException w:name="Light Grid" w:semiHidden="0" w:uiPriority="62" w:unhideWhenUsed="0"/>
-    <w:lsdException w:name="Medium Shading 1" w:semiHidden="0" w:uiPriority="63" w:unhideWhenUsed="0"/>
-    <w:lsdException w:name="Medium Shading 2" w:semiHidden="0" w:uiPriority="64" w:unhideWhenUsed="0"/>
-    <w:lsdException w:name="Medium List 1" w:semiHidden="0" w:uiPriority="65" w:unhideWhenUsed="0"/>
-    <w:lsdException w:name="Medium List 2" w:semiHidden="0" w:uiPriority="66" w:unhideWhenUsed="0"/>
-    <w:lsdException w:name="Medium Grid 1" w:semiHidden="0" w:uiPriority="67" w:unhideWhenUsed="0"/>
-    <w:lsdException w:name="Medium Grid 2" w:semiHidden="0" w:uiPriority="68" w:unhideWhenUsed="0"/>
-    <w:lsdException w:name="Medium Grid 3" w:semiHidden="0" w:uiPriority="69" w:unhideWhenUsed="0"/>
-    <w:lsdException w:name="Dark List" w:semiHidden="0" w:uiPriority="70" w:unhideWhenUsed="0"/>
-    <w:lsdException w:name="Colorful Shading" w:semiHidden="0" w:uiPriority="71" w:unhideWhenUsed="0"/>
-    <w:lsdException w:name="Colorful List" w:semiHidden="0" w:uiPriority="72" w:unhideWhenUsed="0"/>
-    <w:lsdException w:name="Colorful Grid" w:semiHidden="0" w:uiPriority="73" w:unhideWhenUsed="0"/>
-    <w:lsdException w:name="Light Shading Accent 1" w:semiHidden="0" w:uiPriority="60" w:unhideWhenUsed="0"/>
-    <w:lsdException w:name="Light List Accent 1" w:semiHidden="0" w:uiPriority="61" w:unhideWhenUsed="0"/>
-    <w:lsdException w:name="Light Grid Accent 1" w:semiHidden="0" w:uiPriority="62" w:unhideWhenUsed="0"/>
-    <w:lsdException w:name="Medium Shading 1 Accent 1" w:semiHidden="0" w:uiPriority="63" w:unhideWhenUsed="0"/>
-    <w:lsdException w:name="Medium Shading 2 Accent 1" w:semiHidden="0" w:uiPriority="64" w:unhideWhenUsed="0"/>
-    <w:lsdException w:name="Medium List 1 Accent 1" w:semiHidden="0" w:uiPriority="65" w:unhideWhenUsed="0"/>
-    <w:lsdException w:name="Revision" w:unhideWhenUsed="0"/>
-    <w:lsdException w:name="List Paragraph" w:semiHidden="0" w:uiPriority="34" w:unhideWhenUsed="0" w:qFormat="1"/>
-    <w:lsdException w:name="Quote" w:semiHidden="0" w:uiPriority="29" w:unhideWhenUsed="0" w:qFormat="1"/>
-    <w:lsdException w:name="Intense Quote" w:semiHidden="0" w:uiPriority="30" w:unhideWhenUsed="0" w:qFormat="1"/>
-    <w:lsdException w:name="Medium List 2 Accent 1" w:semiHidden="0" w:uiPriority="66" w:unhideWhenUsed="0"/>
-    <w:lsdException w:name="Medium Grid 1 Accent 1" w:semiHidden="0" w:uiPriority="67" w:unhideWhenUsed="0"/>
-    <w:lsdException w:name="Medium Grid 2 Accent 1" w:semiHidden="0" w:uiPriority="68" w:unhideWhenUsed="0"/>
-    <w:lsdException w:name="Medium Grid 3 Accent 1" w:semiHidden="0" w:uiPriority="69" w:unhideWhenUsed="0"/>
-    <w:lsdException w:name="Dark List Accent 1" w:semiHidden="0" w:uiPriority="70" w:unhideWhenUsed="0"/>
-    <w:lsdException w:name="Colorful Shading Accent 1" w:semiHidden="0" w:uiPriority="71" w:unhideWhenUsed="0"/>
-    <w:lsdException w:name="Colorful List Accent 1" w:semiHidden="0" w:uiPriority="72" w:unhideWhenUsed="0"/>
-    <w:lsdException w:name="Colorful Grid Accent 1" w:semiHidden="0" w:uiPriority="73" w:unhideWhenUsed="0"/>
-    <w:lsdException w:name="Light Shading Accent 2" w:semiHidden="0" w:uiPriority="60" w:unhideWhenUsed="0"/>
-    <w:lsdException w:name="Light List Accent 2" w:semiHidden="0" w:uiPriority="61" w:unhideWhenUsed="0"/>
-    <w:lsdException w:name="Light Grid Accent 2" w:semiHidden="0" w:uiPriority="62" w:unhideWhenUsed="0"/>
-    <w:lsdException w:name="Medium Shading 1 Accent 2" w:semiHidden="0" w:uiPriority="63" w:unhideWhenUsed="0"/>
-    <w:lsdException w:name="Medium Shading 2 Accent 2" w:semiHidden="0" w:uiPriority="64" w:unhideWhenUsed="0"/>
-    <w:lsdException w:name="Medium List 1 Accent 2" w:semiHidden="0" w:uiPriority="65" w:unhideWhenUsed="0"/>
-    <w:lsdException w:name="Medium List 2 Accent 2" w:semiHidden="0" w:uiPriority="66" w:unhideWhenUsed="0"/>
-    <w:lsdException w:name="Medium Grid 1 Accent 2" w:semiHidden="0" w:uiPriority="67" w:unhideWhenUsed="0"/>
-    <w:lsdException w:name="Medium Grid 2 Accent 2" w:semiHidden="0" w:uiPriority="68" w:unhideWhenUsed="0"/>
-    <w:lsdException w:name="Medium Grid 3 Accent 2" w:semiHidden="0" w:uiPriority="69" w:unhideWhenUsed="0"/>
-    <w:lsdException w:name="Dark List Accent 2" w:semiHidden="0" w:uiPriority="70" w:unhideWhenUsed="0"/>
-    <w:lsdException w:name="Colorful Shading Accent 2" w:semiHidden="0" w:uiPriority="71" w:unhideWhenUsed="0"/>
-    <w:lsdException w:name="Colorful List Accent 2" w:semiHidden="0" w:uiPriority="72" w:unhideWhenUsed="0"/>
-    <w:lsdException w:name="Colorful Grid Accent 2" w:semiHidden="0" w:uiPriority="73" w:unhideWhenUsed="0"/>
-    <w:lsdException w:name="Light Shading Accent 3" w:semiHidden="0" w:uiPriority="60" w:unhideWhenUsed="0"/>
-    <w:lsdException w:name="Light List Accent 3" w:semiHidden="0" w:uiPriority="61" w:unhideWhenUsed="0"/>
-    <w:lsdException w:name="Light Grid Accent 3" w:semiHidden="0" w:uiPriority="62" w:unhideWhenUsed="0"/>
-    <w:lsdException w:name="Medium Shading 1 Accent 3" w:semiHidden="0" w:uiPriority="63" w:unhideWhenUsed="0"/>
-    <w:lsdException w:name="Medium Shading 2 Accent 3" w:semiHidden="0" w:uiPriority="64" w:unhideWhenUsed="0"/>
-    <w:lsdException w:name="Medium List 1 Accent 3" w:semiHidden="0" w:uiPriority="65" w:unhideWhenUsed="0"/>
-    <w:lsdException w:name="Medium List 2 Accent 3" w:semiHidden="0" w:uiPriority="66" w:unhideWhenUsed="0"/>
-    <w:lsdException w:name="Medium Grid 1 Accent 3" w:semiHidden="0" w:uiPriority="67" w:unhideWhenUsed="0"/>
-    <w:lsdException w:name="Medium Grid 2 Accent 3" w:semiHidden="0" w:uiPriority="68" w:unhideWhenUsed="0"/>
-    <w:lsdException w:name="Medium Grid 3 Accent 3" w:semiHidden="0" w:uiPriority="69" w:unhideWhenUsed="0"/>
-    <w:lsdException w:name="Dark List Accent 3" w:semiHidden="0" w:uiPriority="70" w:unhideWhenUsed="0"/>
-    <w:lsdException w:name="Colorful Shading Accent 3" w:semiHidden="0" w:uiPriority="71" w:unhideWhenUsed="0"/>
-    <w:lsdException w:name="Colorful List Accent 3" w:semiHidden="0" w:uiPriority="72" w:unhideWhenUsed="0"/>
-    <w:lsdException w:name="Colorful Grid Accent 3" w:semiHidden="0" w:uiPriority="73" w:unhideWhenUsed="0"/>
-    <w:lsdException w:name="Light Shading Accent 4" w:semiHidden="0" w:uiPriority="60" w:unhideWhenUsed="0"/>
-    <w:lsdException w:name="Light List Accent 4" w:semiHidden="0" w:uiPriority="61" w:unhideWhenUsed="0"/>
-    <w:lsdException w:name="Light Grid Accent 4" w:semiHidden="0" w:uiPriority="62" w:unhideWhenUsed="0"/>
-    <w:lsdException w:name="Medium Shading 1 Accent 4" w:semiHidden="0" w:uiPriority="63" w:unhideWhenUsed="0"/>
-    <w:lsdException w:name="Medium Shading 2 Accent 4" w:semiHidden="0" w:uiPriority="64" w:unhideWhenUsed="0"/>
-    <w:lsdException w:name="Medium List 1 Accent 4" w:semiHidden="0" w:uiPriority="65" w:unhideWhenUsed="0"/>
-    <w:lsdException w:name="Medium List 2 Accent 4" w:semiHidden="0" w:uiPriority="66" w:unhideWhenUsed="0"/>
-    <w:lsdException w:name="Medium Grid 1 Accent 4" w:semiHidden="0" w:uiPriority="67" w:unhideWhenUsed="0"/>
-    <w:lsdException w:name="Medium Grid 2 Accent 4" w:semiHidden="0" w:uiPriority="68" w:unhideWhenUsed="0"/>
-    <w:lsdException w:name="Medium Grid 3 Accent 4" w:semiHidden="0" w:uiPriority="69" w:unhideWhenUsed="0"/>
-    <w:lsdException w:name="Dark List Accent 4" w:semiHidden="0" w:uiPriority="70" w:unhideWhenUsed="0"/>
-    <w:lsdException w:name="Colorful Shading Accent 4" w:semiHidden="0" w:uiPriority="71" w:unhideWhenUsed="0"/>
-    <w:lsdException w:name="Colorful List Accent 4" w:semiHidden="0" w:uiPriority="72" w:unhideWhenUsed="0"/>
-    <w:lsdException w:name="Colorful Grid Accent 4" w:semiHidden="0" w:uiPriority="73" w:unhideWhenUsed="0"/>
-    <w:lsdException w:name="Light Shading Accent 5" w:semiHidden="0" w:uiPriority="60" w:unhideWhenUsed="0"/>
-    <w:lsdException w:name="Light List Accent 5" w:semiHidden="0" w:uiPriority="61" w:unhideWhenUsed="0"/>
-    <w:lsdException w:name="Light Grid Accent 5" w:semiHidden="0" w:uiPriority="62" w:unhideWhenUsed="0"/>
-    <w:lsdException w:name="Medium Shading 1 Accent 5" w:semiHidden="0" w:uiPriority="63" w:unhideWhenUsed="0"/>
-    <w:lsdException w:name="Medium Shading 2 Accent 5" w:semiHidden="0" w:uiPriority="64" w:unhideWhenUsed="0"/>
-    <w:lsdException w:name="Medium List 1 Accent 5" w:semiHidden="0" w:uiPriority="65" w:unhideWhenUsed="0"/>
-    <w:lsdException w:name="Medium List 2 Accent 5" w:semiHidden="0" w:uiPriority="66" w:unhideWhenUsed="0"/>
-    <w:lsdException w:name="Medium Grid 1 Accent 5" w:semiHidden="0" w:uiPriority="67" w:unhideWhenUsed="0"/>
-    <w:lsdException w:name="Medium Grid 2 Accent 5" w:semiHidden="0" w:uiPriority="68" w:unhideWhenUsed="0"/>
-    <w:lsdException w:name="Medium Grid 3 Accent 5" w:semiHidden="0" w:uiPriority="69" w:unhideWhenUsed="0"/>
-    <w:lsdException w:name="Dark List Accent 5" w:semiHidden="0" w:uiPriority="70" w:unhideWhenUsed="0"/>
-    <w:lsdException w:name="Colorful Shading Accent 5" w:semiHidden="0" w:uiPriority="71" w:unhideWhenUsed="0"/>
-    <w:lsdException w:name="Colorful List Accent 5" w:semiHidden="0" w:uiPriority="72" w:unhideWhenUsed="0"/>
-    <w:lsdException w:name="Colorful Grid Accent 5" w:semiHidden="0" w:uiPriority="73" w:unhideWhenUsed="0"/>
-    <w:lsdException w:name="Light Shading Accent 6" w:semiHidden="0" w:uiPriority="60" w:unhideWhenUsed="0"/>
-    <w:lsdException w:name="Light List Accent 6" w:semiHidden="0" w:uiPriority="61" w:unhideWhenUsed="0"/>
-    <w:lsdException w:name="Light Grid Accent 6" w:semiHidden="0" w:uiPriority="62" w:unhideWhenUsed="0"/>
-    <w:lsdException w:name="Medium Shading 1 Accent 6" w:semiHidden="0" w:uiPriority="63" w:unhideWhenUsed="0"/>
-    <w:lsdException w:name="Medium Shading 2 Accent 6" w:semiHidden="0" w:uiPriority="64" w:unhideWhenUsed="0"/>
-    <w:lsdException w:name="Medium List 1 Accent 6" w:semiHidden="0" w:uiPriority="65" w:unhideWhenUsed="0"/>
-    <w:lsdException w:name="Medium List 2 Accent 6" w:semiHidden="0" w:uiPriority="66" w:unhideWhenUsed="0"/>
-    <w:lsdException w:name="Medium Grid 1 Accent 6" w:semiHidden="0" w:uiPriority="67" w:unhideWhenUsed="0"/>
-    <w:lsdException w:name="Medium Grid 2 Accent 6" w:semiHidden="0" w:uiPriority="68" w:unhideWhenUsed="0"/>
-    <w:lsdException w:name="Medium Grid 3 Accent 6" w:semiHidden="0" w:uiPriority="69" w:unhideWhenUsed="0"/>
-    <w:lsdException w:name="Dark List Accent 6" w:semiHidden="0" w:uiPriority="70" w:unhideWhenUsed="0"/>
-    <w:lsdException w:name="Colorful Shading Accent 6" w:semiHidden="0" w:uiPriority="71" w:unhideWhenUsed="0"/>
-    <w:lsdException w:name="Colorful List Accent 6" w:semiHidden="0" w:uiPriority="72" w:unhideWhenUsed="0"/>
-    <w:lsdException w:name="Colorful Grid Accent 6" w:semiHidden="0" w:uiPriority="73" w:unhideWhenUsed="0"/>
-    <w:lsdException w:name="Subtle Emphasis" w:semiHidden="0" w:uiPriority="19" w:unhideWhenUsed="0" w:qFormat="1"/>
-    <w:lsdException w:name="Intense Emphasis" w:semiHidden="0" w:uiPriority="21" w:unhideWhenUsed="0" w:qFormat="1"/>
-    <w:lsdException w:name="Subtle Reference" w:semiHidden="0" w:uiPriority="31" w:unhideWhenUsed="0" w:qFormat="1"/>
-    <w:lsdException w:name="Intense Reference" w:semiHidden="0" w:uiPriority="32" w:unhideWhenUsed="0" w:qFormat="1"/>
-    <w:lsdException w:name="Book Title" w:semiHidden="0" w:uiPriority="33" w:unhideWhenUsed="0" w:qFormat="1"/>
-    <w:lsdException w:name="Bibliography" w:uiPriority="37"/>
-    <w:lsdException w:name="TOC Heading" w:uiPriority="39" w:qFormat="1"/>
-  </w:latentStyles>
-  <w:style w:type="paragraph" w:default="1" w:styleId="Normal">
-    <w:name w:val="Normal"/>
-    <w:qFormat/>
-    <w:rsid w:val="001647E8"/>
-  </w:style>
-  <w:style w:type="character" w:default="1" w:styleId="DefaultParagraphFont">
-    <w:name w:val="Default Paragraph Font"/>
-    <w:uiPriority w:val="1"/>
-    <w:semiHidden/>
-    <w:unhideWhenUsed/>
-  </w:style>
-  <w:style w:type="table" w:default="1" w:styleId="TableNormal">
-    <w:name w:val="Normal Table"/>
-    <w:uiPriority w:val="99"/>
-    <w:semiHidden/>
-    <w:unhideWhenUsed/>
-    <w:qFormat/>
-    <w:tblPr>
-      <w:tblInd w:w="0" w:type="dxa"/>
-      <w:tblCellMar>
-        <w:top w:w="0" w:type="dxa"/>
-        <w:left w:w="108" w:type="dxa"/>
-        <w:bottom w:w="0" w:type="dxa"/>
-        <w:right w:w="108" w:type="dxa"/>
-      </w:tblCellMar>
-    </w:tblPr>
-  </w:style>
-  <w:style w:type="numbering" w:default="1" w:styleId="NoList">
-    <w:name w:val="No List"/>
-    <w:uiPriority w:val="99"/>
-    <w:semiHidden/>
-    <w:unhideWhenUsed/>
-  </w:style>
-  <w:style w:type="paragraph" w:customStyle="1" w:styleId="E0CDBAE806514194A9A590F33DC90ED5">
-    <w:name w:val="E0CDBAE806514194A9A590F33DC90ED5"/>
-    <w:rsid w:val="00266655"/>
-  </w:style>
-  <w:style w:type="paragraph" w:customStyle="1" w:styleId="EBF2C0F067FE4A3AB46A333B8ECCDC7B">
-    <w:name w:val="EBF2C0F067FE4A3AB46A333B8ECCDC7B"/>
-    <w:rsid w:val="00266655"/>
-  </w:style>
-  <w:style w:type="paragraph" w:customStyle="1" w:styleId="CEA921CBFAEA447AB86B239F7914CF5A">
-    <w:name w:val="CEA921CBFAEA447AB86B239F7914CF5A"/>
-    <w:rsid w:val="00266655"/>
-  </w:style>
-  <w:style w:type="paragraph" w:customStyle="1" w:styleId="E7D1443B8D5641388B7A3DCFF0B10ACF">
-    <w:name w:val="E7D1443B8D5641388B7A3DCFF0B10ACF"/>
-    <w:rsid w:val="00266655"/>
-  </w:style>
-  <w:style w:type="paragraph" w:customStyle="1" w:styleId="383B1AACB99D401EA9D6ADCF0BA5DC3B">
-    <w:name w:val="383B1AACB99D401EA9D6ADCF0BA5DC3B"/>
-    <w:rsid w:val="00266655"/>
-  </w:style>
-  <w:style w:type="paragraph" w:customStyle="1" w:styleId="229F9D942AD7491BA4A091706FF4D620">
-    <w:name w:val="229F9D942AD7491BA4A091706FF4D620"/>
-    <w:rsid w:val="00266655"/>
-  </w:style>
-  <w:style w:type="paragraph" w:customStyle="1" w:styleId="10210E85E8D7442CBBB5E6CFD1146B2B">
-    <w:name w:val="10210E85E8D7442CBBB5E6CFD1146B2B"/>
-    <w:rsid w:val="00266655"/>
-  </w:style>
-</w:styles>
-</file>
-
-<file path=word/glossary/webSettings.xml><?xml version="1.0" encoding="utf-8"?>
-<w:webSettings xmlns:r="http://schemas.openxmlformats.org/officeDocument/2006/relationships" xmlns:w="http://schemas.openxmlformats.org/wordprocessingml/2006/main">
-  <w:optimizeForBrowser/>
-</w:webSettings>
 </file>
 
 <file path=word/theme/theme1.xml><?xml version="1.0" encoding="utf-8"?>

</xml_diff>